<commit_message>
Update 9/16/2023 12:57AM EST
Update as of 12:57AM EST on 9/16/2023.
</commit_message>
<xml_diff>
--- a/&SPECIFIC/&FINGER WAR CRIME PREVENTION/20230916 - Global United Defense, Inc. - Finger War Crime Prevention Security Systems - v1.0.1.14.docx
+++ b/&SPECIFIC/&FINGER WAR CRIME PREVENTION/20230916 - Global United Defense, Inc. - Finger War Crime Prevention Security Systems - v1.0.1.14.docx
@@ -190,7 +190,7 @@
           <w:sz w:val="28"/>
           <w:szCs w:val="28"/>
         </w:rPr>
-        <w:t>9/16/2023 12:32:22 AM</w:t>
+        <w:t>9/16/2023 12:57:14 AM</w:t>
       </w:r>
     </w:p>
     <w:p>
@@ -6672,6 +6672,97 @@
           <w:bCs/>
           <w:color w:val="FF0000"/>
         </w:rPr>
+        <w:t>P</w:t>
+      </w:r>
+      <w:r>
+        <w:rPr>
+          <w:b/>
+          <w:bCs/>
+          <w:color w:val="FF0000"/>
+        </w:rPr>
+        <w:t>EEL</w:t>
+      </w:r>
+      <w:r>
+        <w:rPr>
+          <w:b/>
+          <w:bCs/>
+        </w:rPr>
+        <w:t>(</w:t>
+      </w:r>
+      <w:r>
+        <w:rPr>
+          <w:b/>
+          <w:bCs/>
+          <w:color w:val="808080" w:themeColor="background1" w:themeShade="80"/>
+        </w:rPr>
+        <w:t>ED</w:t>
+      </w:r>
+      <w:r>
+        <w:rPr>
+          <w:b/>
+          <w:bCs/>
+        </w:rPr>
+        <w:t xml:space="preserve">, </w:t>
+      </w:r>
+      <w:r>
+        <w:rPr>
+          <w:b/>
+          <w:bCs/>
+          <w:color w:val="808080" w:themeColor="background1" w:themeShade="80"/>
+        </w:rPr>
+        <w:t>ING</w:t>
+      </w:r>
+      <w:r>
+        <w:rPr>
+          <w:b/>
+          <w:bCs/>
+        </w:rPr>
+        <w:t xml:space="preserve">, </w:t>
+      </w:r>
+      <w:r>
+        <w:rPr>
+          <w:b/>
+          <w:bCs/>
+          <w:color w:val="808080" w:themeColor="background1" w:themeShade="80"/>
+        </w:rPr>
+        <w:t>S</w:t>
+      </w:r>
+      <w:r>
+        <w:rPr>
+          <w:b/>
+          <w:bCs/>
+        </w:rPr>
+        <w:t>)</w:t>
+      </w:r>
+      <w:r>
+        <w:rPr>
+          <w:b/>
+          <w:bCs/>
+        </w:rPr>
+        <w:t>,</w:t>
+      </w:r>
+      <w:r>
+        <w:rPr>
+          <w:b/>
+          <w:bCs/>
+          <w:color w:val="FF0000"/>
+        </w:rPr>
+        <w:t xml:space="preserve"> </w:t>
+      </w:r>
+      <w:r>
+        <w:rPr>
+          <w:b/>
+          <w:bCs/>
+          <w:color w:val="FF0000"/>
+        </w:rPr>
+        <w:t xml:space="preserve">      </w:t>
+      </w:r>
+      <w:r>
+        <w:rPr>
+          <w:b/>
+          <w:bCs/>
+          <w:color w:val="FF0000"/>
+        </w:rPr>
         <w:t>PICK</w:t>
       </w:r>
       <w:r>
@@ -7025,14 +7116,6 @@
           <w:bCs/>
           <w:color w:val="FF0000"/>
         </w:rPr>
-        <w:t xml:space="preserve">     </w:t>
-      </w:r>
-      <w:r>
-        <w:rPr>
-          <w:b/>
-          <w:bCs/>
-          <w:color w:val="FF0000"/>
-        </w:rPr>
         <w:t>RUB</w:t>
       </w:r>
       <w:r>
@@ -7310,6 +7393,7 @@
           <w:bCs/>
           <w:color w:val="FF0000"/>
         </w:rPr>
+        <w:lastRenderedPageBreak/>
         <w:t>SENSITIVITY</w:t>
       </w:r>
       <w:r>
@@ -7333,7 +7417,6 @@
           <w:bCs/>
           <w:color w:val="FF0000"/>
         </w:rPr>
-        <w:lastRenderedPageBreak/>
         <w:t>S</w:t>
       </w:r>
       <w:r>
@@ -8071,15 +8154,7 @@
           <w:bCs/>
           <w:color w:val="FF0000"/>
         </w:rPr>
-        <w:t>ST</w:t>
-      </w:r>
-      <w:r>
-        <w:rPr>
-          <w:b/>
-          <w:bCs/>
-          <w:color w:val="FF0000"/>
-        </w:rPr>
-        <w:t>APLE</w:t>
+        <w:t>STAPLE</w:t>
       </w:r>
       <w:r>
         <w:rPr>
@@ -10518,6 +10593,125 @@
           <w:b/>
           <w:bCs/>
         </w:rPr>
+        <w:t xml:space="preserve">, </w:t>
+      </w:r>
+      <w:r>
+        <w:rPr>
+          <w:b/>
+          <w:bCs/>
+          <w:color w:val="FF0000"/>
+        </w:rPr>
+        <w:t>WHIPP</w:t>
+      </w:r>
+      <w:r>
+        <w:rPr>
+          <w:b/>
+          <w:bCs/>
+        </w:rPr>
+        <w:t>(</w:t>
+      </w:r>
+      <w:r>
+        <w:rPr>
+          <w:b/>
+          <w:bCs/>
+          <w:color w:val="808080" w:themeColor="background1" w:themeShade="80"/>
+        </w:rPr>
+        <w:t>ED</w:t>
+      </w:r>
+      <w:r>
+        <w:rPr>
+          <w:b/>
+          <w:bCs/>
+        </w:rPr>
+        <w:t xml:space="preserve">, </w:t>
+      </w:r>
+      <w:r>
+        <w:rPr>
+          <w:b/>
+          <w:bCs/>
+          <w:color w:val="808080" w:themeColor="background1" w:themeShade="80"/>
+        </w:rPr>
+        <w:t>ING</w:t>
+      </w:r>
+      <w:r>
+        <w:rPr>
+          <w:b/>
+          <w:bCs/>
+        </w:rPr>
+        <w:t>)</w:t>
+      </w:r>
+      <w:r>
+        <w:rPr>
+          <w:b/>
+          <w:bCs/>
+        </w:rPr>
+        <w:t xml:space="preserve">, </w:t>
+      </w:r>
+      <w:r>
+        <w:rPr>
+          <w:b/>
+          <w:bCs/>
+          <w:color w:val="FF0000"/>
+        </w:rPr>
+        <w:t>WHISK</w:t>
+      </w:r>
+      <w:r>
+        <w:rPr>
+          <w:b/>
+          <w:bCs/>
+        </w:rPr>
+        <w:t>(</w:t>
+      </w:r>
+      <w:r>
+        <w:rPr>
+          <w:b/>
+          <w:bCs/>
+          <w:color w:val="808080" w:themeColor="background1" w:themeShade="80"/>
+        </w:rPr>
+        <w:t>ED</w:t>
+      </w:r>
+      <w:r>
+        <w:rPr>
+          <w:b/>
+          <w:bCs/>
+        </w:rPr>
+        <w:t xml:space="preserve">, </w:t>
+      </w:r>
+      <w:r>
+        <w:rPr>
+          <w:b/>
+          <w:bCs/>
+          <w:color w:val="808080" w:themeColor="background1" w:themeShade="80"/>
+        </w:rPr>
+        <w:t>ING</w:t>
+      </w:r>
+      <w:r>
+        <w:rPr>
+          <w:b/>
+          <w:bCs/>
+        </w:rPr>
+        <w:t xml:space="preserve">, </w:t>
+      </w:r>
+      <w:r>
+        <w:rPr>
+          <w:b/>
+          <w:bCs/>
+          <w:color w:val="808080" w:themeColor="background1" w:themeShade="80"/>
+        </w:rPr>
+        <w:t>S</w:t>
+      </w:r>
+      <w:r>
+        <w:rPr>
+          <w:b/>
+          <w:bCs/>
+        </w:rPr>
+        <w:t>)</w:t>
+      </w:r>
+      <w:r>
+        <w:rPr>
+          <w:b/>
+          <w:bCs/>
+        </w:rPr>
         <w:t>,</w:t>
       </w:r>
       <w:r>
@@ -10533,7 +10727,7 @@
           <w:bCs/>
           <w:color w:val="FF0000"/>
         </w:rPr>
-        <w:t>WHIPP</w:t>
+        <w:t>WISH</w:t>
       </w:r>
       <w:r>
         <w:rPr>
@@ -10570,6 +10764,21 @@
           <w:b/>
           <w:bCs/>
         </w:rPr>
+        <w:t xml:space="preserve">, </w:t>
+      </w:r>
+      <w:r>
+        <w:rPr>
+          <w:b/>
+          <w:bCs/>
+          <w:color w:val="808080" w:themeColor="background1" w:themeShade="80"/>
+        </w:rPr>
+        <w:t>S</w:t>
+      </w:r>
+      <w:r>
+        <w:rPr>
+          <w:b/>
+          <w:bCs/>
+        </w:rPr>
         <w:t>)</w:t>
       </w:r>
       <w:r>
@@ -10585,7 +10794,7 @@
           <w:bCs/>
           <w:color w:val="FF0000"/>
         </w:rPr>
-        <w:t>WHISK</w:t>
+        <w:t>WRANGL</w:t>
       </w:r>
       <w:r>
         <w:rPr>
@@ -10644,155 +10853,7 @@
           <w:b/>
           <w:bCs/>
         </w:rPr>
-        <w:t>,</w:t>
-      </w:r>
-      <w:r>
-        <w:rPr>
-          <w:b/>
-          <w:bCs/>
-        </w:rPr>
-        <w:t xml:space="preserve"> </w:t>
-      </w:r>
-      <w:r>
-        <w:rPr>
-          <w:b/>
-          <w:bCs/>
-          <w:color w:val="FF0000"/>
-        </w:rPr>
-        <w:t>WISH</w:t>
-      </w:r>
-      <w:r>
-        <w:rPr>
-          <w:b/>
-          <w:bCs/>
-        </w:rPr>
-        <w:t>(</w:t>
-      </w:r>
-      <w:r>
-        <w:rPr>
-          <w:b/>
-          <w:bCs/>
-          <w:color w:val="808080" w:themeColor="background1" w:themeShade="80"/>
-        </w:rPr>
-        <w:t>ED</w:t>
-      </w:r>
-      <w:r>
-        <w:rPr>
-          <w:b/>
-          <w:bCs/>
-        </w:rPr>
-        <w:t xml:space="preserve">, </w:t>
-      </w:r>
-      <w:r>
-        <w:rPr>
-          <w:b/>
-          <w:bCs/>
-          <w:color w:val="808080" w:themeColor="background1" w:themeShade="80"/>
-        </w:rPr>
-        <w:t>ING</w:t>
-      </w:r>
-      <w:r>
-        <w:rPr>
-          <w:b/>
-          <w:bCs/>
-        </w:rPr>
-        <w:t xml:space="preserve">, </w:t>
-      </w:r>
-      <w:r>
-        <w:rPr>
-          <w:b/>
-          <w:bCs/>
-          <w:color w:val="808080" w:themeColor="background1" w:themeShade="80"/>
-        </w:rPr>
-        <w:t>S</w:t>
-      </w:r>
-      <w:r>
-        <w:rPr>
-          <w:b/>
-          <w:bCs/>
-        </w:rPr>
-        <w:t>)</w:t>
-      </w:r>
-      <w:r>
-        <w:rPr>
-          <w:b/>
-          <w:bCs/>
-        </w:rPr>
-        <w:t xml:space="preserve">, </w:t>
-      </w:r>
-      <w:r>
-        <w:rPr>
-          <w:b/>
-          <w:bCs/>
-          <w:color w:val="FF0000"/>
-        </w:rPr>
-        <w:t>WRANGL</w:t>
-      </w:r>
-      <w:r>
-        <w:rPr>
-          <w:b/>
-          <w:bCs/>
-        </w:rPr>
-        <w:t>(</w:t>
-      </w:r>
-      <w:r>
-        <w:rPr>
-          <w:b/>
-          <w:bCs/>
-          <w:color w:val="808080" w:themeColor="background1" w:themeShade="80"/>
-        </w:rPr>
-        <w:t>ED</w:t>
-      </w:r>
-      <w:r>
-        <w:rPr>
-          <w:b/>
-          <w:bCs/>
-        </w:rPr>
-        <w:t xml:space="preserve">, </w:t>
-      </w:r>
-      <w:r>
-        <w:rPr>
-          <w:b/>
-          <w:bCs/>
-          <w:color w:val="808080" w:themeColor="background1" w:themeShade="80"/>
-        </w:rPr>
-        <w:t>ING</w:t>
-      </w:r>
-      <w:r>
-        <w:rPr>
-          <w:b/>
-          <w:bCs/>
-        </w:rPr>
-        <w:t xml:space="preserve">, </w:t>
-      </w:r>
-      <w:r>
-        <w:rPr>
-          <w:b/>
-          <w:bCs/>
-          <w:color w:val="808080" w:themeColor="background1" w:themeShade="80"/>
-        </w:rPr>
-        <w:t>S</w:t>
-      </w:r>
-      <w:r>
-        <w:rPr>
-          <w:b/>
-          <w:bCs/>
-        </w:rPr>
-        <w:t>)</w:t>
-      </w:r>
-      <w:r>
-        <w:rPr>
-          <w:b/>
-          <w:bCs/>
-        </w:rPr>
-        <w:t>,</w:t>
-      </w:r>
-      <w:r>
-        <w:rPr>
-          <w:b/>
-          <w:bCs/>
-        </w:rPr>
-        <w:t xml:space="preserve"> </w:t>
+        <w:t xml:space="preserve">, </w:t>
       </w:r>
       <w:r>
         <w:rPr>

</xml_diff>